<commit_message>
Use case and user stories
</commit_message>
<xml_diff>
--- a/Entrega 4/ESOF-2018-19-T3-3MIEIC6-6.docx
+++ b/Entrega 4/ESOF-2018-19-T3-3MIEIC6-6.docx
@@ -1103,6 +1103,261 @@
         </w:rPr>
         <w:t>Requirements</w:t>
       </w:r>
+      <w:r>
+        <w:rPr>
+          <w:rFonts w:ascii="Times New Roman" w:hAnsi="Times New Roman" w:cs="Times New Roman"/>
+          <w:b/>
+          <w:sz w:val="28"/>
+          <w:szCs w:val="32"/>
+          <w:lang w:val="en-US"/>
+        </w:rPr>
+        <w:t xml:space="preserve"> use case -&gt; user story -&gt; feature description (se </w:t>
+      </w:r>
+      <w:proofErr w:type="spellStart"/>
+      <w:r>
+        <w:rPr>
+          <w:rFonts w:ascii="Times New Roman" w:hAnsi="Times New Roman" w:cs="Times New Roman"/>
+          <w:b/>
+          <w:sz w:val="28"/>
+          <w:szCs w:val="32"/>
+          <w:lang w:val="en-US"/>
+        </w:rPr>
+        <w:t>necessario</w:t>
+      </w:r>
+      <w:proofErr w:type="spellEnd"/>
+      <w:r>
+        <w:rPr>
+          <w:rFonts w:ascii="Times New Roman" w:hAnsi="Times New Roman" w:cs="Times New Roman"/>
+          <w:b/>
+          <w:sz w:val="28"/>
+          <w:szCs w:val="32"/>
+          <w:lang w:val="en-US"/>
+        </w:rPr>
+        <w:t>…</w:t>
+      </w:r>
+      <w:proofErr w:type="spellStart"/>
+      <w:r>
+        <w:rPr>
+          <w:rFonts w:ascii="Times New Roman" w:hAnsi="Times New Roman" w:cs="Times New Roman"/>
+          <w:b/>
+          <w:sz w:val="28"/>
+          <w:szCs w:val="32"/>
+          <w:lang w:val="en-US"/>
+        </w:rPr>
+        <w:t>unico</w:t>
+      </w:r>
+      <w:proofErr w:type="spellEnd"/>
+      <w:r>
+        <w:rPr>
+          <w:rFonts w:ascii="Times New Roman" w:hAnsi="Times New Roman" w:cs="Times New Roman"/>
+          <w:b/>
+          <w:sz w:val="28"/>
+          <w:szCs w:val="32"/>
+          <w:lang w:val="en-US"/>
+        </w:rPr>
+        <w:t xml:space="preserve"> com </w:t>
+      </w:r>
+      <w:proofErr w:type="spellStart"/>
+      <w:r>
+        <w:rPr>
+          <w:rFonts w:ascii="Times New Roman" w:hAnsi="Times New Roman" w:cs="Times New Roman"/>
+          <w:b/>
+          <w:sz w:val="28"/>
+          <w:szCs w:val="32"/>
+          <w:lang w:val="en-US"/>
+        </w:rPr>
+        <w:t>codigo</w:t>
+      </w:r>
+      <w:proofErr w:type="spellEnd"/>
+      <w:r>
+        <w:rPr>
+          <w:rFonts w:ascii="Times New Roman" w:hAnsi="Times New Roman" w:cs="Times New Roman"/>
+          <w:b/>
+          <w:sz w:val="28"/>
+          <w:szCs w:val="32"/>
+          <w:lang w:val="en-US"/>
+        </w:rPr>
+        <w:t>)</w:t>
+      </w:r>
+    </w:p>
+    <w:p>
+      <w:pPr>
+        <w:rPr>
+          <w:rFonts w:ascii="Times New Roman" w:hAnsi="Times New Roman" w:cs="Times New Roman"/>
+          <w:sz w:val="24"/>
+          <w:szCs w:val="24"/>
+          <w:lang w:val="en-US"/>
+        </w:rPr>
+      </w:pPr>
+    </w:p>
+    <w:p>
+      <w:pPr>
+        <w:rPr>
+          <w:rFonts w:ascii="Times New Roman" w:hAnsi="Times New Roman" w:cs="Times New Roman"/>
+          <w:sz w:val="24"/>
+          <w:szCs w:val="24"/>
+          <w:lang w:val="en-US"/>
+        </w:rPr>
+      </w:pPr>
+      <w:r>
+        <w:rPr>
+          <w:rFonts w:ascii="Times New Roman" w:hAnsi="Times New Roman" w:cs="Times New Roman"/>
+          <w:sz w:val="24"/>
+          <w:szCs w:val="24"/>
+          <w:lang w:val="en-US"/>
+        </w:rPr>
+        <w:t>Use case:</w:t>
+      </w:r>
+    </w:p>
+    <w:p>
+      <w:pPr>
+        <w:rPr>
+          <w:rFonts w:ascii="Times New Roman" w:hAnsi="Times New Roman" w:cs="Times New Roman"/>
+          <w:sz w:val="24"/>
+          <w:szCs w:val="24"/>
+          <w:u w:val="single"/>
+          <w:lang w:val="en-GB"/>
+        </w:rPr>
+      </w:pPr>
+      <w:bookmarkStart w:id="0" w:name="_GoBack"/>
+      <w:bookmarkEnd w:id="0"/>
+    </w:p>
+    <w:p>
+      <w:pPr>
+        <w:rPr>
+          <w:rFonts w:ascii="Times New Roman" w:hAnsi="Times New Roman" w:cs="Times New Roman"/>
+          <w:sz w:val="24"/>
+          <w:szCs w:val="24"/>
+          <w:lang w:val="en-GB"/>
+        </w:rPr>
+      </w:pPr>
+    </w:p>
+    <w:p>
+      <w:pPr>
+        <w:rPr>
+          <w:rFonts w:ascii="Times New Roman" w:hAnsi="Times New Roman" w:cs="Times New Roman"/>
+          <w:sz w:val="24"/>
+          <w:szCs w:val="24"/>
+          <w:lang w:val="en-GB"/>
+        </w:rPr>
+      </w:pPr>
+    </w:p>
+    <w:p>
+      <w:pPr>
+        <w:rPr>
+          <w:rFonts w:ascii="Times New Roman" w:hAnsi="Times New Roman" w:cs="Times New Roman"/>
+          <w:sz w:val="24"/>
+          <w:szCs w:val="24"/>
+          <w:lang w:val="en-US"/>
+        </w:rPr>
+      </w:pPr>
+      <w:r>
+        <w:rPr>
+          <w:rFonts w:ascii="Times New Roman" w:hAnsi="Times New Roman" w:cs="Times New Roman"/>
+          <w:sz w:val="24"/>
+          <w:szCs w:val="24"/>
+          <w:lang w:val="en-US"/>
+        </w:rPr>
+        <w:t xml:space="preserve">User story: </w:t>
+      </w:r>
+    </w:p>
+    <w:p>
+      <w:pPr>
+        <w:rPr>
+          <w:rFonts w:ascii="Times New Roman" w:hAnsi="Times New Roman" w:cs="Times New Roman"/>
+          <w:sz w:val="24"/>
+          <w:szCs w:val="24"/>
+          <w:lang w:val="en-US"/>
+        </w:rPr>
+      </w:pPr>
+      <w:r>
+        <w:rPr>
+          <w:rFonts w:ascii="Times New Roman" w:hAnsi="Times New Roman" w:cs="Times New Roman"/>
+          <w:sz w:val="24"/>
+          <w:szCs w:val="24"/>
+          <w:lang w:val="en-US"/>
+        </w:rPr>
+        <w:t xml:space="preserve">As a &lt;role&gt; </w:t>
+      </w:r>
+    </w:p>
+    <w:p>
+      <w:pPr>
+        <w:rPr>
+          <w:rFonts w:ascii="Times New Roman" w:hAnsi="Times New Roman" w:cs="Times New Roman"/>
+          <w:sz w:val="24"/>
+          <w:szCs w:val="24"/>
+          <w:lang w:val="en-US"/>
+        </w:rPr>
+      </w:pPr>
+      <w:r>
+        <w:rPr>
+          <w:rFonts w:ascii="Times New Roman" w:hAnsi="Times New Roman" w:cs="Times New Roman"/>
+          <w:sz w:val="24"/>
+          <w:szCs w:val="24"/>
+          <w:lang w:val="en-US"/>
+        </w:rPr>
+        <w:t xml:space="preserve">I can &lt;capability&gt;, </w:t>
+      </w:r>
+    </w:p>
+    <w:p>
+      <w:pPr>
+        <w:rPr>
+          <w:rFonts w:ascii="Times New Roman" w:hAnsi="Times New Roman" w:cs="Times New Roman"/>
+          <w:sz w:val="24"/>
+          <w:szCs w:val="24"/>
+          <w:lang w:val="en-GB"/>
+        </w:rPr>
+      </w:pPr>
+      <w:proofErr w:type="gramStart"/>
+      <w:r>
+        <w:rPr>
+          <w:rFonts w:ascii="Times New Roman" w:hAnsi="Times New Roman" w:cs="Times New Roman"/>
+          <w:sz w:val="24"/>
+          <w:szCs w:val="24"/>
+          <w:lang w:val="en-US"/>
+        </w:rPr>
+        <w:t>so</w:t>
+      </w:r>
+      <w:proofErr w:type="gramEnd"/>
+      <w:r>
+        <w:rPr>
+          <w:rFonts w:ascii="Times New Roman" w:hAnsi="Times New Roman" w:cs="Times New Roman"/>
+          <w:sz w:val="24"/>
+          <w:szCs w:val="24"/>
+          <w:lang w:val="en-US"/>
+        </w:rPr>
+        <w:t xml:space="preserve"> that &lt;receive benefit&gt;</w:t>
+      </w:r>
+    </w:p>
+    <w:p>
+      <w:pPr>
+        <w:rPr>
+          <w:rFonts w:ascii="Times New Roman" w:hAnsi="Times New Roman" w:cs="Times New Roman"/>
+          <w:sz w:val="24"/>
+          <w:szCs w:val="24"/>
+          <w:lang w:val="en-US"/>
+        </w:rPr>
+      </w:pPr>
+    </w:p>
+    <w:p>
+      <w:pPr>
+        <w:rPr>
+          <w:rFonts w:ascii="Times New Roman" w:hAnsi="Times New Roman" w:cs="Times New Roman"/>
+          <w:sz w:val="24"/>
+          <w:szCs w:val="24"/>
+          <w:lang w:val="en-US"/>
+        </w:rPr>
+      </w:pPr>
+    </w:p>
+    <w:p>
+      <w:pPr>
+        <w:rPr>
+          <w:rFonts w:ascii="Times New Roman" w:hAnsi="Times New Roman" w:cs="Times New Roman"/>
+          <w:sz w:val="24"/>
+          <w:szCs w:val="24"/>
+          <w:lang w:val="en-US"/>
+        </w:rPr>
+      </w:pPr>
     </w:p>
     <w:p>
       <w:pPr>
@@ -1221,7 +1476,17 @@
           <w:szCs w:val="24"/>
           <w:lang w:val="en-US"/>
         </w:rPr>
-        <w:t>User case:</w:t>
+        <w:t>Use</w:t>
+      </w:r>
+      <w:r>
+        <w:rPr>
+          <w:rFonts w:ascii="Times New Roman" w:hAnsi="Times New Roman" w:cs="Times New Roman"/>
+          <w:b/>
+          <w:sz w:val="24"/>
+          <w:szCs w:val="24"/>
+          <w:lang w:val="en-US"/>
+        </w:rPr>
+        <w:t xml:space="preserve"> case:</w:t>
       </w:r>
     </w:p>
     <w:p>
@@ -1238,6 +1503,7 @@
           <w:noProof/>
           <w:lang w:eastAsia="pt-PT"/>
         </w:rPr>
+        <w:lastRenderedPageBreak/>
         <w:drawing>
           <wp:anchor distT="0" distB="0" distL="114300" distR="114300" simplePos="0" relativeHeight="251671552" behindDoc="0" locked="0" layoutInCell="1" allowOverlap="1" wp14:anchorId="6A52DAE9" wp14:editId="07A4FC2F">
             <wp:simplePos x="0" y="0"/>
@@ -1315,7 +1581,7 @@
       <w:pPr>
         <w:rPr>
           <w:noProof/>
-          <w:lang w:eastAsia="pt-PT"/>
+          <w:lang w:val="en-GB" w:eastAsia="pt-PT"/>
         </w:rPr>
       </w:pPr>
     </w:p>
@@ -1377,7 +1643,6 @@
           <w:noProof/>
           <w:lang w:eastAsia="pt-PT"/>
         </w:rPr>
-        <w:lastRenderedPageBreak/>
         <w:drawing>
           <wp:anchor distT="0" distB="0" distL="114300" distR="114300" simplePos="0" relativeHeight="251672576" behindDoc="0" locked="0" layoutInCell="1" allowOverlap="1" wp14:anchorId="75A642E1" wp14:editId="0660B0F8">
             <wp:simplePos x="0" y="0"/>
@@ -1614,7 +1879,6 @@
           <w:szCs w:val="24"/>
           <w:lang w:val="en-US"/>
         </w:rPr>
-        <w:lastRenderedPageBreak/>
         <w:t>Explanation of the iterator:</w:t>
       </w:r>
     </w:p>
@@ -1704,16 +1968,7 @@
           <w:szCs w:val="24"/>
           <w:lang w:val="en-US"/>
         </w:rPr>
-        <w:t>defines the value to return from the generator function via the iterator protocol, returning the optional value passed to the gen</w:t>
-      </w:r>
-      <w:r>
-        <w:rPr>
-          <w:rFonts w:ascii="Times New Roman" w:hAnsi="Times New Roman" w:cs="Times New Roman"/>
-          <w:sz w:val="24"/>
-          <w:szCs w:val="24"/>
-          <w:lang w:val="en-US"/>
-        </w:rPr>
-        <w:t>*</w:t>
+        <w:t>defines the value to return from the generator function via the iterator protocol, returning the optional value passed to the gen*</w:t>
       </w:r>
       <w:proofErr w:type="spellStart"/>
       <w:r>
@@ -1950,6 +2205,7 @@
           <w:szCs w:val="24"/>
           <w:lang w:val="en-US"/>
         </w:rPr>
+        <w:lastRenderedPageBreak/>
         <w:t>The file number 2 is used in the first file. The first file imports an “</w:t>
       </w:r>
       <w:proofErr w:type="spellStart"/>
@@ -2214,25 +2470,7 @@
           <w:szCs w:val="24"/>
           <w:lang w:val="en-US"/>
         </w:rPr>
-        <w:t xml:space="preserve">After a lot of research in this repository we </w:t>
-      </w:r>
-      <w:r>
-        <w:rPr>
-          <w:rFonts w:ascii="Times New Roman" w:hAnsi="Times New Roman" w:cs="Times New Roman"/>
-          <w:sz w:val="24"/>
-          <w:szCs w:val="24"/>
-          <w:lang w:val="en-US"/>
-        </w:rPr>
-        <w:t>were able to construct the system</w:t>
-      </w:r>
-      <w:r>
-        <w:rPr>
-          <w:rFonts w:ascii="Times New Roman" w:hAnsi="Times New Roman" w:cs="Times New Roman"/>
-          <w:sz w:val="24"/>
-          <w:szCs w:val="24"/>
-          <w:lang w:val="en-US"/>
-        </w:rPr>
-        <w:t xml:space="preserve"> architecture to help localize the issues we are working on.</w:t>
+        <w:t>After a lot of research in this repository we were able to construct the system architecture to help localize the issues we are working on.</w:t>
       </w:r>
     </w:p>
     <w:p>
@@ -2419,7 +2657,7 @@
           <w:noProof/>
           <w:sz w:val="24"/>
           <w:szCs w:val="24"/>
-          <w:lang w:eastAsia="pt-PT"/>
+          <w:lang w:val="en-GB" w:eastAsia="pt-PT"/>
         </w:rPr>
         <w:t>Component</w:t>
       </w:r>
@@ -4925,16 +5163,7 @@
           <w:szCs w:val="24"/>
           <w:lang w:val="en-US"/>
         </w:rPr>
-        <w:t xml:space="preserve"> responsible for </w:t>
-      </w:r>
-      <w:r>
-        <w:rPr>
-          <w:rFonts w:ascii="Times New Roman" w:hAnsi="Times New Roman" w:cs="Times New Roman"/>
-          <w:sz w:val="24"/>
-          <w:szCs w:val="24"/>
-          <w:lang w:val="en-US"/>
-        </w:rPr>
-        <w:t>testing whether the result of a difference between two numbers is right or not</w:t>
+        <w:t xml:space="preserve"> responsible for testing whether the result of a difference between two numbers is right or not</w:t>
       </w:r>
       <w:r>
         <w:rPr>
@@ -5497,7 +5726,7 @@
           <w:noProof/>
           <w:sz w:val="24"/>
           <w:szCs w:val="24"/>
-          <w:lang w:eastAsia="pt-PT"/>
+          <w:lang w:val="en-GB" w:eastAsia="pt-PT"/>
         </w:rPr>
         <w:t>Component</w:t>
       </w:r>
@@ -5587,18 +5816,7 @@
           <w:szCs w:val="32"/>
           <w:lang w:val="en-GB"/>
         </w:rPr>
-        <w:t xml:space="preserve">Just like the previous issue, we believe that the solution for this problem does not involve the creation of extra files or classes. In order to solve this particular issue, we </w:t>
-      </w:r>
-      <w:bookmarkStart w:id="0" w:name="_GoBack"/>
-      <w:bookmarkEnd w:id="0"/>
-      <w:r>
-        <w:rPr>
-          <w:rFonts w:ascii="Times New Roman" w:hAnsi="Times New Roman" w:cs="Times New Roman"/>
-          <w:sz w:val="24"/>
-          <w:szCs w:val="32"/>
-          <w:lang w:val="en-GB"/>
-        </w:rPr>
-        <w:t xml:space="preserve">must only change the </w:t>
+        <w:t xml:space="preserve">Just like the previous issue, we believe that the solution for this problem does not involve the creation of extra files or classes. In order to solve this particular issue, we must only change the </w:t>
       </w:r>
       <w:r>
         <w:rPr>
@@ -5860,7 +6078,7 @@
           <w:rPr>
             <w:noProof/>
           </w:rPr>
-          <w:t>10</w:t>
+          <w:t>3</w:t>
         </w:r>
         <w:r>
           <w:fldChar w:fldCharType="end"/>
@@ -6769,6 +6987,95 @@
     </w:lvl>
   </w:abstractNum>
   <w:abstractNum w:abstractNumId="10">
+    <w:nsid w:val="690F3C2B"/>
+    <w:multiLevelType w:val="hybridMultilevel"/>
+    <w:tmpl w:val="90187872"/>
+    <w:lvl w:ilvl="0" w:tplc="08160015">
+      <w:start w:val="1"/>
+      <w:numFmt w:val="upperLetter"/>
+      <w:lvlText w:val="%1."/>
+      <w:lvlJc w:val="left"/>
+      <w:pPr>
+        <w:ind w:left="720" w:hanging="360"/>
+      </w:pPr>
+      <w:rPr>
+        <w:rFonts w:hint="default"/>
+      </w:rPr>
+    </w:lvl>
+    <w:lvl w:ilvl="1" w:tplc="08160019" w:tentative="1">
+      <w:start w:val="1"/>
+      <w:numFmt w:val="lowerLetter"/>
+      <w:lvlText w:val="%2."/>
+      <w:lvlJc w:val="left"/>
+      <w:pPr>
+        <w:ind w:left="1440" w:hanging="360"/>
+      </w:pPr>
+    </w:lvl>
+    <w:lvl w:ilvl="2" w:tplc="0816001B" w:tentative="1">
+      <w:start w:val="1"/>
+      <w:numFmt w:val="lowerRoman"/>
+      <w:lvlText w:val="%3."/>
+      <w:lvlJc w:val="right"/>
+      <w:pPr>
+        <w:ind w:left="2160" w:hanging="180"/>
+      </w:pPr>
+    </w:lvl>
+    <w:lvl w:ilvl="3" w:tplc="0816000F" w:tentative="1">
+      <w:start w:val="1"/>
+      <w:numFmt w:val="decimal"/>
+      <w:lvlText w:val="%4."/>
+      <w:lvlJc w:val="left"/>
+      <w:pPr>
+        <w:ind w:left="2880" w:hanging="360"/>
+      </w:pPr>
+    </w:lvl>
+    <w:lvl w:ilvl="4" w:tplc="08160019" w:tentative="1">
+      <w:start w:val="1"/>
+      <w:numFmt w:val="lowerLetter"/>
+      <w:lvlText w:val="%5."/>
+      <w:lvlJc w:val="left"/>
+      <w:pPr>
+        <w:ind w:left="3600" w:hanging="360"/>
+      </w:pPr>
+    </w:lvl>
+    <w:lvl w:ilvl="5" w:tplc="0816001B" w:tentative="1">
+      <w:start w:val="1"/>
+      <w:numFmt w:val="lowerRoman"/>
+      <w:lvlText w:val="%6."/>
+      <w:lvlJc w:val="right"/>
+      <w:pPr>
+        <w:ind w:left="4320" w:hanging="180"/>
+      </w:pPr>
+    </w:lvl>
+    <w:lvl w:ilvl="6" w:tplc="0816000F" w:tentative="1">
+      <w:start w:val="1"/>
+      <w:numFmt w:val="decimal"/>
+      <w:lvlText w:val="%7."/>
+      <w:lvlJc w:val="left"/>
+      <w:pPr>
+        <w:ind w:left="5040" w:hanging="360"/>
+      </w:pPr>
+    </w:lvl>
+    <w:lvl w:ilvl="7" w:tplc="08160019" w:tentative="1">
+      <w:start w:val="1"/>
+      <w:numFmt w:val="lowerLetter"/>
+      <w:lvlText w:val="%8."/>
+      <w:lvlJc w:val="left"/>
+      <w:pPr>
+        <w:ind w:left="5760" w:hanging="360"/>
+      </w:pPr>
+    </w:lvl>
+    <w:lvl w:ilvl="8" w:tplc="0816001B" w:tentative="1">
+      <w:start w:val="1"/>
+      <w:numFmt w:val="lowerRoman"/>
+      <w:lvlText w:val="%9."/>
+      <w:lvlJc w:val="right"/>
+      <w:pPr>
+        <w:ind w:left="6480" w:hanging="180"/>
+      </w:pPr>
+    </w:lvl>
+  </w:abstractNum>
+  <w:abstractNum w:abstractNumId="11">
     <w:nsid w:val="691B0241"/>
     <w:multiLevelType w:val="hybridMultilevel"/>
     <w:tmpl w:val="33B6541C"/>
@@ -6900,7 +7207,7 @@
     <w:abstractNumId w:val="8"/>
   </w:num>
   <w:num w:numId="7">
-    <w:abstractNumId w:val="10"/>
+    <w:abstractNumId w:val="11"/>
   </w:num>
   <w:num w:numId="8">
     <w:abstractNumId w:val="9"/>
@@ -6913,6 +7220,9 @@
   </w:num>
   <w:num w:numId="11">
     <w:abstractNumId w:val="0"/>
+  </w:num>
+  <w:num w:numId="12">
+    <w:abstractNumId w:val="10"/>
   </w:num>
 </w:numbering>
 </file>
@@ -7925,7 +8235,7 @@
 </file>
 
 <file path=customXml/itemProps1.xml><?xml version="1.0" encoding="utf-8"?>
-<ds:datastoreItem xmlns:ds="http://schemas.openxmlformats.org/officeDocument/2006/customXml" ds:itemID="{9CD2F254-3704-4A97-B382-D9485E60AC3B}">
+<ds:datastoreItem xmlns:ds="http://schemas.openxmlformats.org/officeDocument/2006/customXml" ds:itemID="{F60A9A80-A011-4C31-9721-C25425440C5C}">
   <ds:schemaRefs>
     <ds:schemaRef ds:uri="http://schemas.openxmlformats.org/officeDocument/2006/bibliography"/>
   </ds:schemaRefs>

</xml_diff>